<commit_message>
started report for AI project 2
</commit_message>
<xml_diff>
--- a/CECS451_ArtificialIntelligence/Project2_UninformedSearch/Project2_Results.docx
+++ b/CECS451_ArtificialIntelligence/Project2_UninformedSearch/Project2_Results.docx
@@ -9,77 +9,432 @@
           <w:sz w:val="24"/>
         </w:rPr>
       </w:pPr>
-      <w:bookmarkStart w:id="0" w:name="_GoBack"/>
-      <w:bookmarkEnd w:id="0"/>
-      <w:r>
-        <w:rPr>
-          <w:rFonts w:ascii="Times New Roman" w:hAnsi="Times New Roman" w:cs="Times New Roman"/>
-          <w:sz w:val="24"/>
-        </w:rPr>
-        <w:t xml:space="preserve">Task 1: Depth first search trace for </w:t>
-      </w:r>
-      <w:r>
-        <w:rPr>
-          <w:rFonts w:ascii="Times New Roman" w:hAnsi="Times New Roman" w:cs="Times New Roman"/>
-          <w:sz w:val="24"/>
-        </w:rPr>
-        <w:t>above example</w:t>
-      </w:r>
-    </w:p>
-    <w:p>
-      <w:pPr>
-        <w:rPr>
-          <w:rFonts w:ascii="Times New Roman" w:hAnsi="Times New Roman" w:cs="Times New Roman"/>
-          <w:sz w:val="24"/>
-        </w:rPr>
-      </w:pPr>
-      <w:r>
-        <w:rPr>
-          <w:noProof/>
-        </w:rPr>
-        <w:drawing>
-          <wp:inline distT="0" distB="0" distL="0" distR="0" wp14:anchorId="472F93F8" wp14:editId="7BEE5190">
-            <wp:extent cx="3505200" cy="5498887"/>
-            <wp:effectExtent l="0" t="0" r="0" b="6985"/>
-            <wp:docPr id="2" name="Picture 2"/>
-            <wp:cNvGraphicFramePr>
-              <a:graphicFrameLocks xmlns:a="http://schemas.openxmlformats.org/drawingml/2006/main" noChangeAspect="1"/>
-            </wp:cNvGraphicFramePr>
-            <a:graphic xmlns:a="http://schemas.openxmlformats.org/drawingml/2006/main">
-              <a:graphicData uri="http://schemas.openxmlformats.org/drawingml/2006/picture">
-                <pic:pic xmlns:pic="http://schemas.openxmlformats.org/drawingml/2006/picture">
-                  <pic:nvPicPr>
-                    <pic:cNvPr id="1" name=""/>
-                    <pic:cNvPicPr/>
-                  </pic:nvPicPr>
-                  <pic:blipFill rotWithShape="1">
-                    <a:blip r:embed="rId4"/>
-                    <a:srcRect l="28407" t="3876" r="39231" b="5869"/>
-                    <a:stretch/>
-                  </pic:blipFill>
-                  <pic:spPr bwMode="auto">
-                    <a:xfrm>
-                      <a:off x="0" y="0"/>
-                      <a:ext cx="3507309" cy="5502195"/>
-                    </a:xfrm>
-                    <a:prstGeom prst="rect">
-                      <a:avLst/>
-                    </a:prstGeom>
-                    <a:ln>
-                      <a:noFill/>
-                    </a:ln>
-                    <a:extLst>
-                      <a:ext uri="{53640926-AAD7-44D8-BBD7-CCE9431645EC}">
-                        <a14:shadowObscured xmlns:a14="http://schemas.microsoft.com/office/drawing/2010/main"/>
-                      </a:ext>
-                    </a:extLst>
-                  </pic:spPr>
-                </pic:pic>
-              </a:graphicData>
-            </a:graphic>
-          </wp:inline>
-        </w:drawing>
-      </w:r>
+      <w:r>
+        <w:rPr>
+          <w:rFonts w:ascii="Times New Roman" w:hAnsi="Times New Roman" w:cs="Times New Roman"/>
+          <w:sz w:val="24"/>
+        </w:rPr>
+        <w:t>The source code for everything</w:t>
+      </w:r>
+      <w:r>
+        <w:rPr>
+          <w:rFonts w:ascii="Times New Roman" w:hAnsi="Times New Roman" w:cs="Times New Roman"/>
+          <w:sz w:val="24"/>
+        </w:rPr>
+        <w:t xml:space="preserve"> below can be found</w:t>
+      </w:r>
+      <w:r>
+        <w:rPr>
+          <w:rFonts w:ascii="Times New Roman" w:hAnsi="Times New Roman" w:cs="Times New Roman"/>
+          <w:sz w:val="24"/>
+        </w:rPr>
+        <w:t xml:space="preserve"> </w:t>
+      </w:r>
+      <w:hyperlink r:id="rId5" w:history="1">
+        <w:r>
+          <w:rPr>
+            <w:rStyle w:val="Hyperlink"/>
+            <w:rFonts w:ascii="Times New Roman" w:hAnsi="Times New Roman" w:cs="Times New Roman"/>
+            <w:sz w:val="24"/>
+          </w:rPr>
+          <w:t>here</w:t>
+        </w:r>
+      </w:hyperlink>
+      <w:r>
+        <w:rPr>
+          <w:rFonts w:ascii="Times New Roman" w:hAnsi="Times New Roman" w:cs="Times New Roman"/>
+          <w:sz w:val="24"/>
+        </w:rPr>
+        <w:t>.</w:t>
+      </w:r>
+    </w:p>
+    <w:p>
+      <w:pPr>
+        <w:rPr>
+          <w:rFonts w:ascii="Times New Roman" w:hAnsi="Times New Roman" w:cs="Times New Roman"/>
+          <w:sz w:val="24"/>
+        </w:rPr>
+      </w:pPr>
+    </w:p>
+    <w:p>
+      <w:pPr>
+        <w:rPr>
+          <w:rFonts w:ascii="Times New Roman" w:hAnsi="Times New Roman" w:cs="Times New Roman"/>
+          <w:sz w:val="24"/>
+        </w:rPr>
+      </w:pPr>
+      <w:r>
+        <w:rPr>
+          <w:rFonts w:ascii="Times New Roman" w:hAnsi="Times New Roman" w:cs="Times New Roman"/>
+          <w:sz w:val="24"/>
+        </w:rPr>
+        <w:t>Task 1</w:t>
+      </w:r>
+      <w:r>
+        <w:rPr>
+          <w:rFonts w:ascii="Times New Roman" w:hAnsi="Times New Roman" w:cs="Times New Roman"/>
+          <w:sz w:val="24"/>
+        </w:rPr>
+        <w:t xml:space="preserve"> &amp; Task 2</w:t>
+      </w:r>
+      <w:r>
+        <w:rPr>
+          <w:rFonts w:ascii="Times New Roman" w:hAnsi="Times New Roman" w:cs="Times New Roman"/>
+          <w:sz w:val="24"/>
+        </w:rPr>
+        <w:t xml:space="preserve">: </w:t>
+      </w:r>
+      <w:r>
+        <w:rPr>
+          <w:rFonts w:ascii="Times New Roman" w:hAnsi="Times New Roman" w:cs="Times New Roman"/>
+          <w:sz w:val="24"/>
+        </w:rPr>
+        <w:t>DFS/BFS traces and pseudocodes</w:t>
+      </w:r>
+    </w:p>
+    <w:p>
+      <w:pPr>
+        <w:jc w:val="center"/>
+        <w:rPr>
+          <w:rFonts w:ascii="Times New Roman" w:hAnsi="Times New Roman" w:cs="Times New Roman"/>
+          <w:sz w:val="24"/>
+        </w:rPr>
+      </w:pPr>
+      <w:r>
+        <w:rPr>
+          <w:rFonts w:ascii="Times New Roman" w:hAnsi="Times New Roman" w:cs="Times New Roman"/>
+          <w:sz w:val="24"/>
+        </w:rPr>
+        <w:pict>
+          <v:shapetype id="_x0000_t75" coordsize="21600,21600" o:spt="75" o:preferrelative="t" path="m@4@5l@4@11@9@11@9@5xe" filled="f" stroked="f">
+            <v:stroke joinstyle="miter"/>
+            <v:formulas>
+              <v:f eqn="if lineDrawn pixelLineWidth 0"/>
+              <v:f eqn="sum @0 1 0"/>
+              <v:f eqn="sum 0 0 @1"/>
+              <v:f eqn="prod @2 1 2"/>
+              <v:f eqn="prod @3 21600 pixelWidth"/>
+              <v:f eqn="prod @3 21600 pixelHeight"/>
+              <v:f eqn="sum @0 0 1"/>
+              <v:f eqn="prod @6 1 2"/>
+              <v:f eqn="prod @7 21600 pixelWidth"/>
+              <v:f eqn="sum @8 21600 0"/>
+              <v:f eqn="prod @7 21600 pixelHeight"/>
+              <v:f eqn="sum @10 21600 0"/>
+            </v:formulas>
+            <v:path o:extrusionok="f" gradientshapeok="t" o:connecttype="rect"/>
+            <o:lock v:ext="edit" aspectratio="t"/>
+          </v:shapetype>
+          <v:shape id="_x0000_i1026" type="#_x0000_t75" style="width:468pt;height:252.75pt">
+            <v:imagedata r:id="rId6" o:title="bfssample"/>
+          </v:shape>
+        </w:pict>
+      </w:r>
+    </w:p>
+    <w:bookmarkStart w:id="0" w:name="_MON_1535484650"/>
+    <w:bookmarkEnd w:id="0"/>
+    <w:p>
+      <w:pPr>
+        <w:rPr>
+          <w:rFonts w:ascii="Times New Roman" w:hAnsi="Times New Roman" w:cs="Times New Roman"/>
+          <w:sz w:val="24"/>
+        </w:rPr>
+      </w:pPr>
+      <w:r>
+        <w:rPr>
+          <w:rFonts w:ascii="Times New Roman" w:hAnsi="Times New Roman" w:cs="Times New Roman"/>
+          <w:sz w:val="24"/>
+        </w:rPr>
+        <w:object w:dxaOrig="9360" w:dyaOrig="7970">
+          <v:shape id="_x0000_i1053" type="#_x0000_t75" style="width:468pt;height:398.25pt" o:ole="">
+            <v:imagedata r:id="rId7" o:title=""/>
+          </v:shape>
+          <o:OLEObject Type="Embed" ProgID="Word.OpenDocumentText.12" ShapeID="_x0000_i1053" DrawAspect="Content" ObjectID="_1535486833" r:id="rId8"/>
+        </w:object>
+      </w:r>
+    </w:p>
+    <w:p>
+      <w:pPr>
+        <w:rPr>
+          <w:rFonts w:ascii="Times New Roman" w:hAnsi="Times New Roman" w:cs="Times New Roman"/>
+          <w:sz w:val="24"/>
+        </w:rPr>
+      </w:pPr>
+    </w:p>
+    <w:p>
+      <w:pPr>
+        <w:jc w:val="center"/>
+        <w:rPr>
+          <w:rFonts w:ascii="Times New Roman" w:hAnsi="Times New Roman" w:cs="Times New Roman"/>
+          <w:sz w:val="24"/>
+        </w:rPr>
+      </w:pPr>
+      <w:r>
+        <w:rPr>
+          <w:rFonts w:ascii="Times New Roman" w:hAnsi="Times New Roman" w:cs="Times New Roman"/>
+          <w:sz w:val="24"/>
+        </w:rPr>
+        <w:lastRenderedPageBreak/>
+        <w:pict>
+          <v:shape id="_x0000_i1057" type="#_x0000_t75" style="width:397.5pt;height:351pt">
+            <v:imagedata r:id="rId9" o:title="dfsexample" cropright="612f"/>
+          </v:shape>
+        </w:pict>
+      </w:r>
+    </w:p>
+    <w:bookmarkStart w:id="1" w:name="_MON_1535484745"/>
+    <w:bookmarkEnd w:id="1"/>
+    <w:p>
+      <w:pPr>
+        <w:jc w:val="center"/>
+        <w:rPr>
+          <w:rFonts w:ascii="Times New Roman" w:hAnsi="Times New Roman" w:cs="Times New Roman"/>
+          <w:sz w:val="24"/>
+        </w:rPr>
+      </w:pPr>
+      <w:r>
+        <w:rPr>
+          <w:rFonts w:ascii="Times New Roman" w:hAnsi="Times New Roman" w:cs="Times New Roman"/>
+          <w:sz w:val="24"/>
+        </w:rPr>
+        <w:object w:dxaOrig="9360" w:dyaOrig="6710">
+          <v:shape id="_x0000_i1049" type="#_x0000_t75" style="width:468pt;height:335.25pt" o:ole="">
+            <v:imagedata r:id="rId10" o:title=""/>
+          </v:shape>
+          <o:OLEObject Type="Embed" ProgID="Word.OpenDocumentText.12" ShapeID="_x0000_i1049" DrawAspect="Content" ObjectID="_1535486834" r:id="rId11"/>
+        </w:object>
+      </w:r>
+    </w:p>
+    <w:p>
+      <w:pPr>
+        <w:jc w:val="center"/>
+        <w:rPr>
+          <w:rFonts w:ascii="Times New Roman" w:hAnsi="Times New Roman" w:cs="Times New Roman"/>
+          <w:sz w:val="24"/>
+        </w:rPr>
+      </w:pPr>
+    </w:p>
+    <w:p>
+      <w:pPr>
+        <w:rPr>
+          <w:rFonts w:ascii="Times New Roman" w:hAnsi="Times New Roman" w:cs="Times New Roman"/>
+          <w:sz w:val="24"/>
+        </w:rPr>
+      </w:pPr>
+      <w:r>
+        <w:rPr>
+          <w:rFonts w:ascii="Times New Roman" w:hAnsi="Times New Roman" w:cs="Times New Roman"/>
+          <w:sz w:val="24"/>
+        </w:rPr>
+        <w:t xml:space="preserve">Task </w:t>
+      </w:r>
+      <w:r>
+        <w:rPr>
+          <w:rFonts w:ascii="Times New Roman" w:hAnsi="Times New Roman" w:cs="Times New Roman"/>
+          <w:sz w:val="24"/>
+        </w:rPr>
+        <w:t>3</w:t>
+      </w:r>
+      <w:r>
+        <w:rPr>
+          <w:rFonts w:ascii="Times New Roman" w:hAnsi="Times New Roman" w:cs="Times New Roman"/>
+          <w:sz w:val="24"/>
+        </w:rPr>
+        <w:t xml:space="preserve">: </w:t>
+      </w:r>
+      <w:r>
+        <w:rPr>
+          <w:rFonts w:ascii="Times New Roman" w:hAnsi="Times New Roman" w:cs="Times New Roman"/>
+          <w:sz w:val="24"/>
+        </w:rPr>
+        <w:t>8 Puzzle</w:t>
+      </w:r>
+    </w:p>
+    <w:p>
+      <w:pPr>
+        <w:rPr>
+          <w:rFonts w:ascii="Times New Roman" w:hAnsi="Times New Roman" w:cs="Times New Roman"/>
+          <w:sz w:val="24"/>
+        </w:rPr>
+      </w:pPr>
+    </w:p>
+    <w:p>
+      <w:pPr>
+        <w:rPr>
+          <w:rFonts w:ascii="Times New Roman" w:hAnsi="Times New Roman" w:cs="Times New Roman"/>
+          <w:sz w:val="24"/>
+        </w:rPr>
+      </w:pPr>
+      <w:r>
+        <w:rPr>
+          <w:rFonts w:ascii="Times New Roman" w:hAnsi="Times New Roman" w:cs="Times New Roman"/>
+          <w:sz w:val="24"/>
+        </w:rPr>
+        <w:t>Sample runs</w:t>
+      </w:r>
+      <w:r>
+        <w:rPr>
+          <w:rFonts w:ascii="Times New Roman" w:hAnsi="Times New Roman" w:cs="Times New Roman"/>
+          <w:sz w:val="24"/>
+        </w:rPr>
+        <w:t>:</w:t>
+      </w:r>
+    </w:p>
+    <w:p>
+      <w:pPr>
+        <w:ind w:firstLine="720"/>
+        <w:rPr>
+          <w:rFonts w:ascii="Times New Roman" w:hAnsi="Times New Roman" w:cs="Times New Roman"/>
+          <w:sz w:val="24"/>
+        </w:rPr>
+      </w:pPr>
+      <w:r>
+        <w:rPr>
+          <w:rFonts w:ascii="Times New Roman" w:hAnsi="Times New Roman" w:cs="Times New Roman"/>
+          <w:sz w:val="24"/>
+        </w:rPr>
+        <w:t>Random run</w:t>
+      </w:r>
+    </w:p>
+    <w:p>
+      <w:pPr>
+        <w:jc w:val="center"/>
+      </w:pPr>
+      <w:r>
+        <w:lastRenderedPageBreak/>
+        <w:pict>
+          <v:shape id="_x0000_i1064" type="#_x0000_t75" style="width:160.5pt;height:4in">
+            <v:imagedata r:id="rId12" o:title="run1" cropright="43061f"/>
+          </v:shape>
+        </w:pict>
+      </w:r>
+    </w:p>
+    <w:p>
+      <w:pPr>
+        <w:jc w:val="center"/>
+      </w:pPr>
+    </w:p>
+    <w:p>
+      <w:r>
+        <w:tab/>
+        <w:t>Project example</w:t>
+      </w:r>
+    </w:p>
+    <w:p>
+      <w:pPr>
+        <w:jc w:val="center"/>
+      </w:pPr>
+      <w:r>
+        <w:pict>
+          <v:shape id="_x0000_i1066" type="#_x0000_t75" style="width:160.5pt;height:288.75pt">
+            <v:imagedata r:id="rId13" o:title="run2_projectexample" cropright="43061f"/>
+          </v:shape>
+        </w:pict>
+      </w:r>
+    </w:p>
+    <w:p>
+      <w:pPr>
+        <w:jc w:val="center"/>
+      </w:pPr>
+    </w:p>
+    <w:p>
+      <w:pPr>
+        <w:ind w:firstLine="720"/>
+      </w:pPr>
+      <w:r>
+        <w:t>Unsolvable example</w:t>
+      </w:r>
+    </w:p>
+    <w:p>
+      <w:pPr>
+        <w:jc w:val="center"/>
+      </w:pPr>
+      <w:r>
+        <w:pict>
+          <v:shape id="_x0000_i1072" type="#_x0000_t75" style="width:252.75pt;height:219.75pt">
+            <v:imagedata r:id="rId14" o:title="run3_nonsolvable" cropbottom="15137f" cropright="30199f"/>
+          </v:shape>
+        </w:pict>
+      </w:r>
+    </w:p>
+    <w:p>
+      <w:pPr>
+        <w:rPr>
+          <w:rFonts w:ascii="Times New Roman" w:hAnsi="Times New Roman" w:cs="Times New Roman"/>
+          <w:sz w:val="24"/>
+        </w:rPr>
+      </w:pPr>
+      <w:r>
+        <w:tab/>
+        <w:t xml:space="preserve">The initial set up of an 8-puzzle could render it unsolvable.  The maximum number traversals such that the board has a unique set up every time is </w:t>
+      </w:r>
+      <m:oMath>
+        <m:f>
+          <m:fPr>
+            <m:ctrlPr>
+              <w:rPr>
+                <w:rFonts w:ascii="Cambria Math" w:hAnsi="Cambria Math"/>
+                <w:i/>
+              </w:rPr>
+            </m:ctrlPr>
+          </m:fPr>
+          <m:num>
+            <m:r>
+              <w:rPr>
+                <w:rFonts w:ascii="Cambria Math" w:hAnsi="Cambria Math"/>
+              </w:rPr>
+              <m:t>9!</m:t>
+            </m:r>
+          </m:num>
+          <m:den>
+            <m:r>
+              <w:rPr>
+                <w:rFonts w:ascii="Cambria Math" w:hAnsi="Cambria Math"/>
+              </w:rPr>
+              <m:t>2</m:t>
+            </m:r>
+          </m:den>
+        </m:f>
+        <m:r>
+          <w:rPr>
+            <w:rFonts w:ascii="Cambria Math" w:hAnsi="Cambria Math"/>
+          </w:rPr>
+          <m:t>=181440</m:t>
+        </m:r>
+      </m:oMath>
+      <w:r>
+        <w:rPr>
+          <w:rFonts w:eastAsiaTheme="minorEastAsia"/>
+        </w:rPr>
+        <w:t>.</w:t>
+      </w:r>
+      <w:bookmarkStart w:id="2" w:name="_GoBack"/>
+      <w:bookmarkEnd w:id="2"/>
+    </w:p>
+    <w:p>
+      <w:pPr>
+        <w:rPr>
+          <w:rFonts w:ascii="Times New Roman" w:hAnsi="Times New Roman" w:cs="Times New Roman"/>
+          <w:sz w:val="24"/>
+        </w:rPr>
+      </w:pPr>
+    </w:p>
+    <w:p>
+      <w:pPr>
+        <w:jc w:val="center"/>
+        <w:rPr>
+          <w:rFonts w:ascii="Times New Roman" w:hAnsi="Times New Roman" w:cs="Times New Roman"/>
+          <w:sz w:val="24"/>
+        </w:rPr>
+      </w:pPr>
+    </w:p>
+    <w:p>
+      <w:pPr>
+        <w:rPr>
+          <w:rFonts w:ascii="Times New Roman" w:hAnsi="Times New Roman" w:cs="Times New Roman"/>
+          <w:sz w:val="24"/>
+        </w:rPr>
+      </w:pPr>
     </w:p>
     <w:sectPr>
       <w:pgSz w:w="12240" w:h="15840"/>
@@ -89,6 +444,103 @@
     </w:sectPr>
   </w:body>
 </w:document>
+</file>
+
+<file path=word/numbering.xml><?xml version="1.0" encoding="utf-8"?>
+<w:numbering xmlns:wpc="http://schemas.microsoft.com/office/word/2010/wordprocessingCanvas" xmlns:cx="http://schemas.microsoft.com/office/drawing/2014/chartex" xmlns:cx1="http://schemas.microsoft.com/office/drawing/2015/9/8/chartex" xmlns:cx2="http://schemas.microsoft.com/office/drawing/2015/10/21/chartex" xmlns:mc="http://schemas.openxmlformats.org/markup-compatibility/2006" xmlns:o="urn:schemas-microsoft-com:office:office" xmlns:r="http://schemas.openxmlformats.org/officeDocument/2006/relationships" xmlns:m="http://schemas.openxmlformats.org/officeDocument/2006/math" xmlns:v="urn:schemas-microsoft-com:vml" xmlns:wp14="http://schemas.microsoft.com/office/word/2010/wordprocessingDrawing" xmlns:wp="http://schemas.openxmlformats.org/drawingml/2006/wordprocessingDrawing" xmlns:w10="urn:schemas-microsoft-com:office:word" xmlns:w="http://schemas.openxmlformats.org/wordprocessingml/2006/main" xmlns:w14="http://schemas.microsoft.com/office/word/2010/wordml" xmlns:w15="http://schemas.microsoft.com/office/word/2012/wordml" xmlns:w16se="http://schemas.microsoft.com/office/word/2015/wordml/symex" xmlns:wpg="http://schemas.microsoft.com/office/word/2010/wordprocessingGroup" xmlns:wpi="http://schemas.microsoft.com/office/word/2010/wordprocessingInk" xmlns:wne="http://schemas.microsoft.com/office/word/2006/wordml" xmlns:wps="http://schemas.microsoft.com/office/word/2010/wordprocessingShape" mc:Ignorable="w14 w15 w16se wp14">
+  <w:abstractNum w:abstractNumId="0" w15:restartNumberingAfterBreak="0">
+    <w:nsid w:val="4CE81D6F"/>
+    <w:multiLevelType w:val="hybridMultilevel"/>
+    <w:tmpl w:val="71E85378"/>
+    <w:lvl w:ilvl="0" w:tplc="0409000F">
+      <w:start w:val="1"/>
+      <w:numFmt w:val="decimal"/>
+      <w:lvlText w:val="%1."/>
+      <w:lvlJc w:val="left"/>
+      <w:pPr>
+        <w:ind w:left="720" w:hanging="360"/>
+      </w:pPr>
+      <w:rPr>
+        <w:rFonts w:hint="default"/>
+      </w:rPr>
+    </w:lvl>
+    <w:lvl w:ilvl="1" w:tplc="04090019" w:tentative="1">
+      <w:start w:val="1"/>
+      <w:numFmt w:val="lowerLetter"/>
+      <w:lvlText w:val="%2."/>
+      <w:lvlJc w:val="left"/>
+      <w:pPr>
+        <w:ind w:left="1440" w:hanging="360"/>
+      </w:pPr>
+    </w:lvl>
+    <w:lvl w:ilvl="2" w:tplc="0409001B" w:tentative="1">
+      <w:start w:val="1"/>
+      <w:numFmt w:val="lowerRoman"/>
+      <w:lvlText w:val="%3."/>
+      <w:lvlJc w:val="right"/>
+      <w:pPr>
+        <w:ind w:left="2160" w:hanging="180"/>
+      </w:pPr>
+    </w:lvl>
+    <w:lvl w:ilvl="3" w:tplc="0409000F" w:tentative="1">
+      <w:start w:val="1"/>
+      <w:numFmt w:val="decimal"/>
+      <w:lvlText w:val="%4."/>
+      <w:lvlJc w:val="left"/>
+      <w:pPr>
+        <w:ind w:left="2880" w:hanging="360"/>
+      </w:pPr>
+    </w:lvl>
+    <w:lvl w:ilvl="4" w:tplc="04090019" w:tentative="1">
+      <w:start w:val="1"/>
+      <w:numFmt w:val="lowerLetter"/>
+      <w:lvlText w:val="%5."/>
+      <w:lvlJc w:val="left"/>
+      <w:pPr>
+        <w:ind w:left="3600" w:hanging="360"/>
+      </w:pPr>
+    </w:lvl>
+    <w:lvl w:ilvl="5" w:tplc="0409001B" w:tentative="1">
+      <w:start w:val="1"/>
+      <w:numFmt w:val="lowerRoman"/>
+      <w:lvlText w:val="%6."/>
+      <w:lvlJc w:val="right"/>
+      <w:pPr>
+        <w:ind w:left="4320" w:hanging="180"/>
+      </w:pPr>
+    </w:lvl>
+    <w:lvl w:ilvl="6" w:tplc="0409000F" w:tentative="1">
+      <w:start w:val="1"/>
+      <w:numFmt w:val="decimal"/>
+      <w:lvlText w:val="%7."/>
+      <w:lvlJc w:val="left"/>
+      <w:pPr>
+        <w:ind w:left="5040" w:hanging="360"/>
+      </w:pPr>
+    </w:lvl>
+    <w:lvl w:ilvl="7" w:tplc="04090019" w:tentative="1">
+      <w:start w:val="1"/>
+      <w:numFmt w:val="lowerLetter"/>
+      <w:lvlText w:val="%8."/>
+      <w:lvlJc w:val="left"/>
+      <w:pPr>
+        <w:ind w:left="5760" w:hanging="360"/>
+      </w:pPr>
+    </w:lvl>
+    <w:lvl w:ilvl="8" w:tplc="0409001B" w:tentative="1">
+      <w:start w:val="1"/>
+      <w:numFmt w:val="lowerRoman"/>
+      <w:lvlText w:val="%9."/>
+      <w:lvlJc w:val="right"/>
+      <w:pPr>
+        <w:ind w:left="6480" w:hanging="180"/>
+      </w:pPr>
+    </w:lvl>
+  </w:abstractNum>
+  <w:num w:numId="1">
+    <w:abstractNumId w:val="0"/>
+  </w:num>
+</w:numbering>
 </file>
 
 <file path=word/styles.xml><?xml version="1.0" encoding="utf-8"?>
@@ -214,6 +666,7 @@
     <w:lsdException w:name="HTML Sample" w:semiHidden="1" w:unhideWhenUsed="1"/>
     <w:lsdException w:name="HTML Typewriter" w:semiHidden="1" w:unhideWhenUsed="1"/>
     <w:lsdException w:name="HTML Variable" w:semiHidden="1" w:unhideWhenUsed="1"/>
+    <w:lsdException w:name="Normal Table" w:semiHidden="1" w:unhideWhenUsed="1"/>
     <w:lsdException w:name="annotation subject" w:semiHidden="1" w:unhideWhenUsed="1"/>
     <w:lsdException w:name="No List" w:semiHidden="1" w:unhideWhenUsed="1"/>
     <w:lsdException w:name="Outline List 1" w:semiHidden="1" w:unhideWhenUsed="1"/>
@@ -260,8 +713,10 @@
     <w:lsdException w:name="Table Subtle 2" w:semiHidden="1" w:unhideWhenUsed="1"/>
     <w:lsdException w:name="Table Web 1" w:semiHidden="1" w:unhideWhenUsed="1"/>
     <w:lsdException w:name="Table Web 2" w:semiHidden="1" w:unhideWhenUsed="1"/>
+    <w:lsdException w:name="Table Web 3" w:semiHidden="1" w:unhideWhenUsed="1"/>
     <w:lsdException w:name="Balloon Text" w:semiHidden="1" w:unhideWhenUsed="1"/>
     <w:lsdException w:name="Table Grid" w:uiPriority="39"/>
+    <w:lsdException w:name="Table Theme" w:semiHidden="1" w:unhideWhenUsed="1"/>
     <w:lsdException w:name="Placeholder Text" w:semiHidden="1"/>
     <w:lsdException w:name="No Spacing" w:uiPriority="1" w:qFormat="1"/>
     <w:lsdException w:name="Light Shading" w:uiPriority="60"/>
@@ -509,6 +964,28 @@
     <w:uiPriority w:val="99"/>
     <w:semiHidden/>
     <w:unhideWhenUsed/>
+  </w:style>
+  <w:style w:type="character" w:styleId="Hyperlink">
+    <w:name w:val="Hyperlink"/>
+    <w:basedOn w:val="DefaultParagraphFont"/>
+    <w:uiPriority w:val="99"/>
+    <w:unhideWhenUsed/>
+    <w:rsid w:val="005D01C3"/>
+    <w:rPr>
+      <w:color w:val="0563C1" w:themeColor="hyperlink"/>
+      <w:u w:val="single"/>
+    </w:rPr>
+  </w:style>
+  <w:style w:type="paragraph" w:styleId="ListParagraph">
+    <w:name w:val="List Paragraph"/>
+    <w:basedOn w:val="Normal"/>
+    <w:uiPriority w:val="34"/>
+    <w:qFormat/>
+    <w:rsid w:val="00E5670D"/>
+    <w:pPr>
+      <w:ind w:left="720"/>
+      <w:contextualSpacing/>
+    </w:pPr>
   </w:style>
 </w:styles>
 </file>

</xml_diff>